<commit_message>
Deploying to gh-pages from @ NIT-Administrative-Systems/DataHub-Docs@5b5d53819af5acf07afcb63e7899ece47d1a10bb 🚀
</commit_message>
<xml_diff>
--- a/DataHub_UserSetUpDoc.docx
+++ b/DataHub_UserSetUpDoc.docx
@@ -1613,6 +1613,7 @@
         </w:rPr>
         <w:t xml:space="preserve">For example, </w:t>
       </w:r>
+      <w:proofErr w:type="spellStart"/>
       <w:r>
         <w:rPr>
           <w:rFonts w:cs="Arial"/>
@@ -1620,6 +1621,7 @@
         </w:rPr>
         <w:t>InfoEd</w:t>
       </w:r>
+      <w:proofErr w:type="spellEnd"/>
       <w:r>
         <w:rPr>
           <w:rFonts w:cs="Arial"/>
@@ -1732,7 +1734,7 @@
         <w:drawing>
           <wp:inline distT="0" distB="0" distL="0" distR="0" wp14:anchorId="1EEFC05C" wp14:editId="53F8410C">
             <wp:extent cx="5895975" cy="4543425"/>
-            <wp:effectExtent l="38100" t="19050" r="85725" b="28575"/>
+            <wp:effectExtent l="25400" t="25400" r="60325" b="28575"/>
             <wp:docPr id="3" name="Diagram 3"/>
             <wp:cNvGraphicFramePr/>
             <a:graphic xmlns:a="http://schemas.openxmlformats.org/drawingml/2006/main">
@@ -1993,31 +1995,7 @@
         <w:rPr>
           <w:rFonts w:cs="Arial"/>
         </w:rPr>
-        <w:t xml:space="preserve"> A c</w:t>
-      </w:r>
-      <w:r>
-        <w:rPr>
-          <w:rFonts w:cs="Arial"/>
-        </w:rPr>
-        <w:t xml:space="preserve">ustomer proxy is required in order to standardize access and approval over which users </w:t>
-      </w:r>
-      <w:r>
-        <w:rPr>
-          <w:rFonts w:cs="Arial"/>
-        </w:rPr>
-        <w:t>are allowed to</w:t>
-      </w:r>
-      <w:r>
-        <w:rPr>
-          <w:rFonts w:cs="Arial"/>
-        </w:rPr>
-        <w:t xml:space="preserve"> run which queries</w:t>
-      </w:r>
-      <w:r>
-        <w:rPr>
-          <w:rFonts w:cs="Arial"/>
-        </w:rPr>
-        <w:t>.</w:t>
+        <w:t xml:space="preserve"> A customer proxy is required in order to standardize access and approval over which users are allowed to run which queries.</w:t>
       </w:r>
     </w:p>
     <w:p>
@@ -2407,7 +2385,19 @@
         <w:rPr>
           <w:rFonts w:cs="Arial"/>
         </w:rPr>
-        <w:t>two keys will be used. One key will be included in the customer proxy that is used to gain access to the endpoint for each query.</w:t>
+        <w:t>two keys will be used. One key will be included in the customer proxy that is used to gain access to the endpoint for each query</w:t>
+      </w:r>
+      <w:r>
+        <w:rPr>
+          <w:rFonts w:cs="Arial"/>
+        </w:rPr>
+        <w:t xml:space="preserve"> (the “Query key”)</w:t>
+      </w:r>
+      <w:r>
+        <w:rPr>
+          <w:rFonts w:cs="Arial"/>
+        </w:rPr>
+        <w:t>.</w:t>
       </w:r>
       <w:r>
         <w:rPr>
@@ -2597,7 +2587,21 @@
         <w:rPr>
           <w:rFonts w:cs="Arial"/>
         </w:rPr>
-        <w:t xml:space="preserve"> relational databases via DataHub must gain approval from the appropriate data steward</w:t>
+        <w:t xml:space="preserve"> </w:t>
+      </w:r>
+      <w:proofErr w:type="gramStart"/>
+      <w:r>
+        <w:rPr>
+          <w:rFonts w:cs="Arial"/>
+        </w:rPr>
+        <w:t>relational databases</w:t>
+      </w:r>
+      <w:proofErr w:type="gramEnd"/>
+      <w:r>
+        <w:rPr>
+          <w:rFonts w:cs="Arial"/>
+        </w:rPr>
+        <w:t xml:space="preserve"> via DataHub must gain approval from the appropriate data steward</w:t>
       </w:r>
       <w:r>
         <w:rPr>
@@ -3287,7 +3291,21 @@
         <w:rPr>
           <w:rFonts w:cs="Arial"/>
         </w:rPr>
-        <w:t xml:space="preserve">Query table containing: API </w:t>
+        <w:t xml:space="preserve">Query table </w:t>
+      </w:r>
+      <w:proofErr w:type="gramStart"/>
+      <w:r>
+        <w:rPr>
+          <w:rFonts w:cs="Arial"/>
+        </w:rPr>
+        <w:t>containing:</w:t>
+      </w:r>
+      <w:proofErr w:type="gramEnd"/>
+      <w:r>
+        <w:rPr>
+          <w:rFonts w:cs="Arial"/>
+        </w:rPr>
+        <w:t xml:space="preserve"> API </w:t>
       </w:r>
       <w:r>
         <w:rPr>
@@ -3318,7 +3336,21 @@
         <w:rPr>
           <w:rFonts w:cs="Arial"/>
         </w:rPr>
-        <w:t>Connection table containing: connection ID, username, password, connection string, DB type, driver information</w:t>
+        <w:t xml:space="preserve">Connection table </w:t>
+      </w:r>
+      <w:proofErr w:type="gramStart"/>
+      <w:r>
+        <w:rPr>
+          <w:rFonts w:cs="Arial"/>
+        </w:rPr>
+        <w:t>containing:</w:t>
+      </w:r>
+      <w:proofErr w:type="gramEnd"/>
+      <w:r>
+        <w:rPr>
+          <w:rFonts w:cs="Arial"/>
+        </w:rPr>
+        <w:t xml:space="preserve"> connection ID, username, password, connection string, DB type, driver information</w:t>
       </w:r>
     </w:p>
     <w:p>
@@ -3680,7 +3712,43 @@
         <w:rPr>
           <w:rFonts w:cs="Arial"/>
         </w:rPr>
-        <w:t xml:space="preserve"> the API key from the ADO team to run the API.</w:t>
+        <w:t xml:space="preserve"> the </w:t>
+      </w:r>
+      <w:r>
+        <w:rPr>
+          <w:rFonts w:cs="Arial"/>
+        </w:rPr>
+        <w:t>Query</w:t>
+      </w:r>
+      <w:r>
+        <w:rPr>
+          <w:rFonts w:cs="Arial"/>
+        </w:rPr>
+        <w:t xml:space="preserve"> </w:t>
+      </w:r>
+      <w:r>
+        <w:rPr>
+          <w:rFonts w:cs="Arial"/>
+        </w:rPr>
+        <w:t xml:space="preserve">key from the ADO team to </w:t>
+      </w:r>
+      <w:r>
+        <w:rPr>
+          <w:rFonts w:cs="Arial"/>
+        </w:rPr>
+        <w:t>store in Apigee to complete</w:t>
+      </w:r>
+      <w:r>
+        <w:rPr>
+          <w:rFonts w:cs="Arial"/>
+        </w:rPr>
+        <w:t xml:space="preserve"> </w:t>
+      </w:r>
+      <w:r>
+        <w:rPr>
+          <w:rFonts w:cs="Arial"/>
+        </w:rPr>
+        <w:t>the API.</w:t>
       </w:r>
     </w:p>
     <w:p>
@@ -4441,8 +4509,13 @@
         </w:rPr>
         <w:t>Large-Object (LOB) Columns</w:t>
       </w:r>
-      <w:r>
-        <w:t>:  (e.g. XML Forms) Newline characters \n and carriage returns \r will be substituted in the json response. Quotations will be escaped with a \ in the json response.</w:t>
+      <w:proofErr w:type="gramStart"/>
+      <w:r>
+        <w:t>:  (</w:t>
+      </w:r>
+      <w:proofErr w:type="gramEnd"/>
+      <w:r>
+        <w:t>e.g. XML Forms) Newline characters \n and carriage returns \r will be substituted in the json response. Quotations will be escaped with a \ in the json response.</w:t>
       </w:r>
     </w:p>
     <w:p>
@@ -4554,7 +4627,31 @@
           </w:p>
           <w:p>
             <w:r>
-              <w:t xml:space="preserve">        &lt;row id="1" guid="undefined" key-childname="johnsmith"&gt;</w:t>
+              <w:t xml:space="preserve">        &lt;row id="1" </w:t>
+            </w:r>
+            <w:proofErr w:type="spellStart"/>
+            <w:r>
+              <w:t>guid</w:t>
+            </w:r>
+            <w:proofErr w:type="spellEnd"/>
+            <w:r>
+              <w:t>="undefined" key-</w:t>
+            </w:r>
+            <w:proofErr w:type="spellStart"/>
+            <w:r>
+              <w:t>childname</w:t>
+            </w:r>
+            <w:proofErr w:type="spellEnd"/>
+            <w:r>
+              <w:t>="</w:t>
+            </w:r>
+            <w:proofErr w:type="spellStart"/>
+            <w:r>
+              <w:t>johnsmith</w:t>
+            </w:r>
+            <w:proofErr w:type="spellEnd"/>
+            <w:r>
+              <w:t>"&gt;</w:t>
             </w:r>
           </w:p>
           <w:p>
@@ -4645,7 +4742,39 @@
         <w:ind w:left="1440"/>
       </w:pPr>
       <w:r>
-        <w:t>"XMLFORM_01": "&lt;Form01&gt;\r\n  &lt;entry1&gt;\r\n    &lt;section1&gt;\r\n      &lt;question0&gt;000123&lt;/question0&gt;\r\n      &lt;question1&gt;\r\n        &lt;row id=\"1\" guid=\"undefined\" key-childname=\"johnsmith\"&gt;\r\n          &lt;question2&gt;northwestern&lt;/question2&gt;\r\n          &lt;/row&gt;\r\n      &lt;/question1&gt;\r\n      &lt;/section1&gt;\r\n    &lt;/entry1&gt;\r\n&lt;/Form01&gt;"</w:t>
+        <w:t>"XMLFORM_01": "&lt;Form01&gt;</w:t>
+      </w:r>
+      <w:proofErr w:type="gramStart"/>
+      <w:r>
+        <w:t>\r\n  &lt;</w:t>
+      </w:r>
+      <w:proofErr w:type="gramEnd"/>
+      <w:r>
+        <w:t xml:space="preserve">entry1&gt;\r\n    &lt;section1&gt;\r\n      &lt;question0&gt;000123&lt;/question0&gt;\r\n      &lt;question1&gt;\r\n        &lt;row id=\"1\" </w:t>
+      </w:r>
+      <w:proofErr w:type="spellStart"/>
+      <w:r>
+        <w:t>guid</w:t>
+      </w:r>
+      <w:proofErr w:type="spellEnd"/>
+      <w:r>
+        <w:t>=\"undefined\" key-</w:t>
+      </w:r>
+      <w:proofErr w:type="spellStart"/>
+      <w:r>
+        <w:t>childname</w:t>
+      </w:r>
+      <w:proofErr w:type="spellEnd"/>
+      <w:r>
+        <w:t>=\"</w:t>
+      </w:r>
+      <w:proofErr w:type="spellStart"/>
+      <w:r>
+        <w:t>johnsmith</w:t>
+      </w:r>
+      <w:proofErr w:type="spellEnd"/>
+      <w:r>
+        <w:t>\"&gt;\r\n          &lt;question2&gt;northwestern&lt;/question2&gt;\r\n          &lt;/row&gt;\r\n      &lt;/question1&gt;\r\n      &lt;/section1&gt;\r\n    &lt;/entry1&gt;\r\n&lt;/Form01&gt;"</w:t>
       </w:r>
     </w:p>
     <w:p>
@@ -4751,7 +4880,37 @@
         <w:rPr>
           <w:color w:val="FF0000"/>
         </w:rPr>
-        <w:t xml:space="preserve">SELECT * FROM people WHERE fname=:firstname </w:t>
+        <w:t xml:space="preserve">SELECT * FROM people WHERE </w:t>
+      </w:r>
+      <w:proofErr w:type="spellStart"/>
+      <w:r>
+        <w:rPr>
+          <w:color w:val="FF0000"/>
+        </w:rPr>
+        <w:t>fname</w:t>
+      </w:r>
+      <w:proofErr w:type="spellEnd"/>
+      <w:proofErr w:type="gramStart"/>
+      <w:r>
+        <w:rPr>
+          <w:color w:val="FF0000"/>
+        </w:rPr>
+        <w:t>=:</w:t>
+      </w:r>
+      <w:proofErr w:type="spellStart"/>
+      <w:r>
+        <w:rPr>
+          <w:color w:val="FF0000"/>
+        </w:rPr>
+        <w:t>firstname</w:t>
+      </w:r>
+      <w:proofErr w:type="spellEnd"/>
+      <w:proofErr w:type="gramEnd"/>
+      <w:r>
+        <w:rPr>
+          <w:color w:val="FF0000"/>
+        </w:rPr>
+        <w:t xml:space="preserve"> </w:t>
       </w:r>
     </w:p>
     <w:p>
@@ -4763,8 +4922,13 @@
         </w:numPr>
       </w:pPr>
       <w:r>
-        <w:t>specifies that a parameter will be supplied for the value of firstname</w:t>
-      </w:r>
+        <w:t xml:space="preserve">specifies that a parameter will be supplied for the value of </w:t>
+      </w:r>
+      <w:proofErr w:type="spellStart"/>
+      <w:r>
+        <w:t>firstname</w:t>
+      </w:r>
+      <w:proofErr w:type="spellEnd"/>
     </w:p>
     <w:p/>
     <w:p>
@@ -4796,7 +4960,15 @@
         </w:numPr>
       </w:pPr>
       <w:r>
-        <w:t>In the example below, “people” is a table object name and “fname” is column object name.</w:t>
+        <w:t>In the example below, “people” is a table object name and “</w:t>
+      </w:r>
+      <w:proofErr w:type="spellStart"/>
+      <w:r>
+        <w:t>fname</w:t>
+      </w:r>
+      <w:proofErr w:type="spellEnd"/>
+      <w:r>
+        <w:t>” is column object name.</w:t>
       </w:r>
     </w:p>
     <w:p>
@@ -4814,8 +4986,32 @@
         <w:rPr>
           <w:color w:val="FF0000"/>
         </w:rPr>
-        <w:t>SELECT * FROM people WHERE fname=:firstname</w:t>
-      </w:r>
+        <w:t xml:space="preserve">SELECT * FROM people WHERE </w:t>
+      </w:r>
+      <w:proofErr w:type="spellStart"/>
+      <w:r>
+        <w:rPr>
+          <w:color w:val="FF0000"/>
+        </w:rPr>
+        <w:t>fname</w:t>
+      </w:r>
+      <w:proofErr w:type="spellEnd"/>
+      <w:proofErr w:type="gramStart"/>
+      <w:r>
+        <w:rPr>
+          <w:color w:val="FF0000"/>
+        </w:rPr>
+        <w:t>=:</w:t>
+      </w:r>
+      <w:proofErr w:type="spellStart"/>
+      <w:r>
+        <w:rPr>
+          <w:color w:val="FF0000"/>
+        </w:rPr>
+        <w:t>firstname</w:t>
+      </w:r>
+      <w:proofErr w:type="spellEnd"/>
+      <w:proofErr w:type="gramEnd"/>
     </w:p>
     <w:p>
       <w:pPr>
@@ -4841,8 +5037,30 @@
         <w:rPr>
           <w:color w:val="FF0000"/>
         </w:rPr>
-        <w:t>SELECT * FROM :table_name</w:t>
-      </w:r>
+        <w:t xml:space="preserve">SELECT * </w:t>
+      </w:r>
+      <w:proofErr w:type="gramStart"/>
+      <w:r>
+        <w:rPr>
+          <w:color w:val="FF0000"/>
+        </w:rPr>
+        <w:t>FROM :</w:t>
+      </w:r>
+      <w:proofErr w:type="spellStart"/>
+      <w:r>
+        <w:rPr>
+          <w:color w:val="FF0000"/>
+        </w:rPr>
+        <w:t>table</w:t>
+      </w:r>
+      <w:proofErr w:type="gramEnd"/>
+      <w:r>
+        <w:rPr>
+          <w:color w:val="FF0000"/>
+        </w:rPr>
+        <w:t>_name</w:t>
+      </w:r>
+      <w:proofErr w:type="spellEnd"/>
     </w:p>
     <w:p>
       <w:pPr>
@@ -4858,11 +5076,27 @@
       <w:r>
         <w:t xml:space="preserve">Not Allowed: </w:t>
       </w:r>
+      <w:proofErr w:type="gramStart"/>
       <w:r>
         <w:rPr>
           <w:color w:val="FF0000"/>
         </w:rPr>
-        <w:t>SELECT :fieldtoreturn FROM people</w:t>
+        <w:t>SELECT :</w:t>
+      </w:r>
+      <w:proofErr w:type="spellStart"/>
+      <w:r>
+        <w:rPr>
+          <w:color w:val="FF0000"/>
+        </w:rPr>
+        <w:t>fieldtoreturn</w:t>
+      </w:r>
+      <w:proofErr w:type="spellEnd"/>
+      <w:proofErr w:type="gramEnd"/>
+      <w:r>
+        <w:rPr>
+          <w:color w:val="FF0000"/>
+        </w:rPr>
+        <w:t xml:space="preserve"> FROM people</w:t>
       </w:r>
     </w:p>
     <w:p>
@@ -5217,7 +5451,23 @@
           <w:rFonts w:eastAsia="Times New Roman" w:cs="Arial"/>
           <w:i/>
         </w:rPr>
-        <w:t>do not include newlines/carriage returns in the query unless you accept their replacement with \n \r  characters in the final query</w:t>
+        <w:t>do not include newlines/carriage returns in the query unless you accept their replacement with \n \</w:t>
+      </w:r>
+      <w:proofErr w:type="gramStart"/>
+      <w:r>
+        <w:rPr>
+          <w:rFonts w:eastAsia="Times New Roman" w:cs="Arial"/>
+          <w:i/>
+        </w:rPr>
+        <w:t>r  characters</w:t>
+      </w:r>
+      <w:proofErr w:type="gramEnd"/>
+      <w:r>
+        <w:rPr>
+          <w:rFonts w:eastAsia="Times New Roman" w:cs="Arial"/>
+          <w:i/>
+        </w:rPr>
+        <w:t xml:space="preserve"> in the final query</w:t>
       </w:r>
       <w:r>
         <w:rPr>
@@ -5576,8 +5826,39 @@
         <w:ind w:firstLine="720"/>
       </w:pPr>
       <w:r>
-        <w:t>SELECT * FROM people WHERE fname=:firstname AND lname=:lastname</w:t>
-      </w:r>
+        <w:t xml:space="preserve">SELECT * FROM people WHERE </w:t>
+      </w:r>
+      <w:proofErr w:type="spellStart"/>
+      <w:r>
+        <w:t>fname</w:t>
+      </w:r>
+      <w:proofErr w:type="spellEnd"/>
+      <w:proofErr w:type="gramStart"/>
+      <w:r>
+        <w:t>=:</w:t>
+      </w:r>
+      <w:proofErr w:type="spellStart"/>
+      <w:r>
+        <w:t>firstname</w:t>
+      </w:r>
+      <w:proofErr w:type="spellEnd"/>
+      <w:proofErr w:type="gramEnd"/>
+      <w:r>
+        <w:t xml:space="preserve"> AND </w:t>
+      </w:r>
+      <w:proofErr w:type="spellStart"/>
+      <w:r>
+        <w:t>lname</w:t>
+      </w:r>
+      <w:proofErr w:type="spellEnd"/>
+      <w:r>
+        <w:t>=:</w:t>
+      </w:r>
+      <w:proofErr w:type="spellStart"/>
+      <w:r>
+        <w:t>lastname</w:t>
+      </w:r>
+      <w:proofErr w:type="spellEnd"/>
     </w:p>
     <w:p>
       <w:pPr>
@@ -5631,11 +5912,26 @@
       <w:r>
         <w:t>?</w:t>
       </w:r>
+      <w:proofErr w:type="spellStart"/>
       <w:r>
         <w:rPr>
           <w:color w:val="7030A0"/>
         </w:rPr>
-        <w:t>firstname=john</w:t>
+        <w:t>firstname</w:t>
+      </w:r>
+      <w:proofErr w:type="spellEnd"/>
+      <w:r>
+        <w:rPr>
+          <w:color w:val="7030A0"/>
+        </w:rPr>
+        <w:t>=</w:t>
+      </w:r>
+      <w:proofErr w:type="spellStart"/>
+      <w:r>
+        <w:rPr>
+          <w:color w:val="7030A0"/>
+        </w:rPr>
+        <w:t>john</w:t>
       </w:r>
       <w:r>
         <w:t>&amp;</w:t>
@@ -5644,7 +5940,14 @@
         <w:rPr>
           <w:color w:val="7030A0"/>
         </w:rPr>
-        <w:t>lastname=smith</w:t>
+        <w:t>lastname</w:t>
+      </w:r>
+      <w:proofErr w:type="spellEnd"/>
+      <w:r>
+        <w:rPr>
+          <w:color w:val="7030A0"/>
+        </w:rPr>
+        <w:t>=smith</w:t>
       </w:r>
     </w:p>
     <w:p>
@@ -5747,12 +6050,21 @@
           <w:b/>
         </w:rPr>
       </w:pPr>
+      <w:proofErr w:type="gramStart"/>
       <w:r>
         <w:rPr>
           <w:rFonts w:ascii="Calibri" w:eastAsia="Times New Roman" w:hAnsi="Calibri" w:cs="Times New Roman"/>
           <w:b/>
         </w:rPr>
-        <w:t xml:space="preserve">However by using this starter, you acknowledge that </w:t>
+        <w:t>However</w:t>
+      </w:r>
+      <w:proofErr w:type="gramEnd"/>
+      <w:r>
+        <w:rPr>
+          <w:rFonts w:ascii="Calibri" w:eastAsia="Times New Roman" w:hAnsi="Calibri" w:cs="Times New Roman"/>
+          <w:b/>
+        </w:rPr>
+        <w:t xml:space="preserve"> by using this starter, you acknowledge that </w:t>
       </w:r>
       <w:r>
         <w:rPr>
@@ -5891,7 +6203,21 @@
             <w:rStyle w:val="Hyperlink"/>
             <w:rFonts w:ascii="Calibri" w:eastAsia="Times New Roman" w:hAnsi="Calibri" w:cs="Times New Roman"/>
           </w:rPr>
-          <w:t>API Service Registry Documentation</w:t>
+          <w:t>API Service Reg</w:t>
+        </w:r>
+        <w:r>
+          <w:rPr>
+            <w:rStyle w:val="Hyperlink"/>
+            <w:rFonts w:ascii="Calibri" w:eastAsia="Times New Roman" w:hAnsi="Calibri" w:cs="Times New Roman"/>
+          </w:rPr>
+          <w:t>i</w:t>
+        </w:r>
+        <w:r>
+          <w:rPr>
+            <w:rStyle w:val="Hyperlink"/>
+            <w:rFonts w:ascii="Calibri" w:eastAsia="Times New Roman" w:hAnsi="Calibri" w:cs="Times New Roman"/>
+          </w:rPr>
+          <w:t>stry Documentation</w:t>
         </w:r>
       </w:hyperlink>
       <w:r>
@@ -5930,7 +6256,19 @@
         <w:rPr>
           <w:rFonts w:ascii="Calibri" w:eastAsia="Times New Roman" w:hAnsi="Calibri" w:cs="Times New Roman"/>
         </w:rPr>
-        <w:t>(do not follow the Reverse Proxy instructions on the service registry documentation)</w:t>
+        <w:t>(do not follow the Reverse Proxy instructions on the service registry documentation</w:t>
+      </w:r>
+      <w:r>
+        <w:rPr>
+          <w:rFonts w:ascii="Calibri" w:eastAsia="Times New Roman" w:hAnsi="Calibri" w:cs="Times New Roman"/>
+        </w:rPr>
+        <w:t xml:space="preserve"> or use the automated form to create a proxy</w:t>
+      </w:r>
+      <w:r>
+        <w:rPr>
+          <w:rFonts w:ascii="Calibri" w:eastAsia="Times New Roman" w:hAnsi="Calibri" w:cs="Times New Roman"/>
+        </w:rPr>
+        <w:t>)</w:t>
       </w:r>
     </w:p>
     <w:p>
@@ -5949,7 +6287,35 @@
         <w:rPr>
           <w:rFonts w:ascii="Calibri" w:eastAsia="Times New Roman" w:hAnsi="Calibri" w:cs="Times New Roman"/>
         </w:rPr>
-        <w:t>Proxy Name: {{teamname}}-{{appname}}-datahub-connector</w:t>
+        <w:t>Proxy Name: {{</w:t>
+      </w:r>
+      <w:proofErr w:type="spellStart"/>
+      <w:r>
+        <w:rPr>
+          <w:rFonts w:ascii="Calibri" w:eastAsia="Times New Roman" w:hAnsi="Calibri" w:cs="Times New Roman"/>
+        </w:rPr>
+        <w:t>teamname</w:t>
+      </w:r>
+      <w:proofErr w:type="spellEnd"/>
+      <w:r>
+        <w:rPr>
+          <w:rFonts w:ascii="Calibri" w:eastAsia="Times New Roman" w:hAnsi="Calibri" w:cs="Times New Roman"/>
+        </w:rPr>
+        <w:t>}}-{{</w:t>
+      </w:r>
+      <w:proofErr w:type="spellStart"/>
+      <w:r>
+        <w:rPr>
+          <w:rFonts w:ascii="Calibri" w:eastAsia="Times New Roman" w:hAnsi="Calibri" w:cs="Times New Roman"/>
+        </w:rPr>
+        <w:t>appname</w:t>
+      </w:r>
+      <w:proofErr w:type="spellEnd"/>
+      <w:r>
+        <w:rPr>
+          <w:rFonts w:ascii="Calibri" w:eastAsia="Times New Roman" w:hAnsi="Calibri" w:cs="Times New Roman"/>
+        </w:rPr>
+        <w:t>}}-datahub-connector</w:t>
       </w:r>
     </w:p>
     <w:p>
@@ -5989,6 +6355,12 @@
         </w:rPr>
         <w:t>Create API Products: DEV/TEST, PROD</w:t>
       </w:r>
+      <w:r>
+        <w:rPr>
+          <w:rFonts w:ascii="Calibri" w:eastAsia="Times New Roman" w:hAnsi="Calibri" w:cs="Times New Roman"/>
+        </w:rPr>
+        <w:t xml:space="preserve"> for your proxy</w:t>
+      </w:r>
     </w:p>
     <w:p>
       <w:pPr>
@@ -6002,27 +6374,32 @@
           <w:rFonts w:ascii="Calibri" w:eastAsia="Times New Roman" w:hAnsi="Calibri" w:cs="Times New Roman"/>
         </w:rPr>
       </w:pPr>
+      <w:r>
+        <w:rPr>
+          <w:rFonts w:ascii="Calibri" w:eastAsia="Times New Roman" w:hAnsi="Calibri" w:cs="Times New Roman"/>
+        </w:rPr>
+        <w:t>Create an API Spec Document to document your service. Optionally submit a request that it be published on the API Service Registry once you have completed all setup</w:t>
+      </w:r>
+    </w:p>
+    <w:p>
+      <w:pPr>
+        <w:pStyle w:val="ListParagraph"/>
+        <w:numPr>
+          <w:ilvl w:val="0"/>
+          <w:numId w:val="40"/>
+        </w:numPr>
+        <w:spacing w:before="100" w:beforeAutospacing="1" w:after="100" w:afterAutospacing="1" w:line="240" w:lineRule="auto"/>
+        <w:rPr>
+          <w:rFonts w:ascii="Calibri" w:eastAsia="Times New Roman" w:hAnsi="Calibri" w:cs="Times New Roman"/>
+        </w:rPr>
+      </w:pPr>
       <w:hyperlink r:id="rId23" w:history="1">
         <w:r>
           <w:rPr>
             <w:rStyle w:val="Hyperlink"/>
             <w:rFonts w:ascii="Calibri" w:eastAsia="Times New Roman" w:hAnsi="Calibri" w:cs="Times New Roman"/>
           </w:rPr>
-          <w:t>Submit F</w:t>
-        </w:r>
-        <w:r>
-          <w:rPr>
-            <w:rStyle w:val="Hyperlink"/>
-            <w:rFonts w:ascii="Calibri" w:eastAsia="Times New Roman" w:hAnsi="Calibri" w:cs="Times New Roman"/>
-          </w:rPr>
-          <w:t>o</w:t>
-        </w:r>
-        <w:r>
-          <w:rPr>
-            <w:rStyle w:val="Hyperlink"/>
-            <w:rFonts w:ascii="Calibri" w:eastAsia="Times New Roman" w:hAnsi="Calibri" w:cs="Times New Roman"/>
-          </w:rPr>
-          <w:t>rm</w:t>
+          <w:t>Submit Form</w:t>
         </w:r>
         <w:r>
           <w:rPr>
@@ -6043,7 +6420,14 @@
             <w:rStyle w:val="Hyperlink"/>
             <w:rFonts w:ascii="Calibri" w:eastAsia="Times New Roman" w:hAnsi="Calibri" w:cs="Times New Roman"/>
           </w:rPr>
-          <w:t>Requests for I&amp;A Team</w:t>
+          <w:t>R</w:t>
+        </w:r>
+        <w:r>
+          <w:rPr>
+            <w:rStyle w:val="Hyperlink"/>
+            <w:rFonts w:ascii="Calibri" w:eastAsia="Times New Roman" w:hAnsi="Calibri" w:cs="Times New Roman"/>
+          </w:rPr>
+          <w:t>equests for I&amp;A Team</w:t>
         </w:r>
       </w:hyperlink>
       <w:r>
@@ -6056,7 +6440,25 @@
         <w:rPr>
           <w:rFonts w:ascii="Calibri" w:eastAsia="Times New Roman" w:hAnsi="Calibri" w:cs="Times New Roman"/>
         </w:rPr>
-        <w:t xml:space="preserve">to get access to edit and deploy your proxy/products. </w:t>
+        <w:t xml:space="preserve">to </w:t>
+      </w:r>
+      <w:r>
+        <w:rPr>
+          <w:rFonts w:ascii="Calibri" w:eastAsia="Times New Roman" w:hAnsi="Calibri" w:cs="Times New Roman"/>
+        </w:rPr>
+        <w:t>request</w:t>
+      </w:r>
+      <w:r>
+        <w:rPr>
+          <w:rFonts w:ascii="Calibri" w:eastAsia="Times New Roman" w:hAnsi="Calibri" w:cs="Times New Roman"/>
+        </w:rPr>
+        <w:t xml:space="preserve"> </w:t>
+      </w:r>
+      <w:r>
+        <w:rPr>
+          <w:rFonts w:ascii="Calibri" w:eastAsia="Times New Roman" w:hAnsi="Calibri" w:cs="Times New Roman"/>
+        </w:rPr>
+        <w:t xml:space="preserve">access to edit and deploy your proxy/products. </w:t>
       </w:r>
       <w:r>
         <w:rPr>
@@ -6091,7 +6493,23 @@
           <w:rFonts w:ascii="Calibri" w:eastAsia="Times New Roman" w:hAnsi="Calibri" w:cs="Times New Roman"/>
           <w:color w:val="5B9BD5" w:themeColor="accent1"/>
         </w:rPr>
-        <w:t xml:space="preserve">I have created a new API proxy and products and would like access to edit/deploy added to the [your team name] team in Apigee. </w:t>
+        <w:t xml:space="preserve">I have created a new API proxy and products and would like access to edit/deploy added to the [your </w:t>
+      </w:r>
+      <w:proofErr w:type="gramStart"/>
+      <w:r>
+        <w:rPr>
+          <w:rFonts w:ascii="Calibri" w:eastAsia="Times New Roman" w:hAnsi="Calibri" w:cs="Times New Roman"/>
+          <w:color w:val="5B9BD5" w:themeColor="accent1"/>
+        </w:rPr>
+        <w:t>team</w:t>
+      </w:r>
+      <w:proofErr w:type="gramEnd"/>
+      <w:r>
+        <w:rPr>
+          <w:rFonts w:ascii="Calibri" w:eastAsia="Times New Roman" w:hAnsi="Calibri" w:cs="Times New Roman"/>
+          <w:color w:val="5B9BD5" w:themeColor="accent1"/>
+        </w:rPr>
+        <w:t xml:space="preserve"> name] team in Apigee. </w:t>
       </w:r>
     </w:p>
     <w:p>
@@ -6108,7 +6526,23 @@
           <w:rFonts w:ascii="Calibri" w:eastAsia="Times New Roman" w:hAnsi="Calibri" w:cs="Times New Roman"/>
           <w:color w:val="5B9BD5" w:themeColor="accent1"/>
         </w:rPr>
-        <w:t>Proxy name: [your proxy name]</w:t>
+        <w:t xml:space="preserve">Proxy name: [your </w:t>
+      </w:r>
+      <w:proofErr w:type="gramStart"/>
+      <w:r>
+        <w:rPr>
+          <w:rFonts w:ascii="Calibri" w:eastAsia="Times New Roman" w:hAnsi="Calibri" w:cs="Times New Roman"/>
+          <w:color w:val="5B9BD5" w:themeColor="accent1"/>
+        </w:rPr>
+        <w:t>proxy</w:t>
+      </w:r>
+      <w:proofErr w:type="gramEnd"/>
+      <w:r>
+        <w:rPr>
+          <w:rFonts w:ascii="Calibri" w:eastAsia="Times New Roman" w:hAnsi="Calibri" w:cs="Times New Roman"/>
+          <w:color w:val="5B9BD5" w:themeColor="accent1"/>
+        </w:rPr>
+        <w:t xml:space="preserve"> name]</w:t>
       </w:r>
     </w:p>
     <w:p>
@@ -6161,7 +6595,35 @@
         <w:rPr>
           <w:rFonts w:ascii="Calibri" w:eastAsia="Times New Roman" w:hAnsi="Calibri" w:cs="Times New Roman"/>
         </w:rPr>
-        <w:t xml:space="preserve">If you need help with Apigee basics in this section (creating a proxy/products or using your apikey), </w:t>
+        <w:t xml:space="preserve">If you need help with Apigee basics in this section (creating a </w:t>
+      </w:r>
+      <w:proofErr w:type="gramStart"/>
+      <w:r>
+        <w:rPr>
+          <w:rFonts w:ascii="Calibri" w:eastAsia="Times New Roman" w:hAnsi="Calibri" w:cs="Times New Roman"/>
+        </w:rPr>
+        <w:t>proxy/products</w:t>
+      </w:r>
+      <w:proofErr w:type="gramEnd"/>
+      <w:r>
+        <w:rPr>
+          <w:rFonts w:ascii="Calibri" w:eastAsia="Times New Roman" w:hAnsi="Calibri" w:cs="Times New Roman"/>
+        </w:rPr>
+        <w:t xml:space="preserve"> or using your </w:t>
+      </w:r>
+      <w:proofErr w:type="spellStart"/>
+      <w:r>
+        <w:rPr>
+          <w:rFonts w:ascii="Calibri" w:eastAsia="Times New Roman" w:hAnsi="Calibri" w:cs="Times New Roman"/>
+        </w:rPr>
+        <w:t>apikey</w:t>
+      </w:r>
+      <w:proofErr w:type="spellEnd"/>
+      <w:r>
+        <w:rPr>
+          <w:rFonts w:ascii="Calibri" w:eastAsia="Times New Roman" w:hAnsi="Calibri" w:cs="Times New Roman"/>
+        </w:rPr>
+        <w:t xml:space="preserve">), </w:t>
       </w:r>
       <w:hyperlink r:id="rId24" w:history="1">
         <w:r>
@@ -6169,21 +6631,49 @@
             <w:rStyle w:val="Hyperlink"/>
             <w:rFonts w:ascii="Calibri" w:eastAsia="Times New Roman" w:hAnsi="Calibri" w:cs="Times New Roman"/>
           </w:rPr>
-          <w:t>contact the DMA Integration Te</w:t>
+          <w:t>contact the</w:t>
         </w:r>
         <w:r>
           <w:rPr>
             <w:rStyle w:val="Hyperlink"/>
             <w:rFonts w:ascii="Calibri" w:eastAsia="Times New Roman" w:hAnsi="Calibri" w:cs="Times New Roman"/>
           </w:rPr>
-          <w:t>a</w:t>
+          <w:t xml:space="preserve"> ADO</w:t>
         </w:r>
         <w:r>
           <w:rPr>
             <w:rStyle w:val="Hyperlink"/>
             <w:rFonts w:ascii="Calibri" w:eastAsia="Times New Roman" w:hAnsi="Calibri" w:cs="Times New Roman"/>
           </w:rPr>
-          <w:t>m</w:t>
+          <w:t xml:space="preserve"> </w:t>
+        </w:r>
+        <w:r>
+          <w:rPr>
+            <w:rStyle w:val="Hyperlink"/>
+            <w:rFonts w:ascii="Calibri" w:eastAsia="Times New Roman" w:hAnsi="Calibri" w:cs="Times New Roman"/>
+          </w:rPr>
+          <w:t xml:space="preserve">Cloud Services &amp; </w:t>
+        </w:r>
+        <w:r>
+          <w:rPr>
+            <w:rStyle w:val="Hyperlink"/>
+            <w:rFonts w:ascii="Calibri" w:eastAsia="Times New Roman" w:hAnsi="Calibri" w:cs="Times New Roman"/>
+          </w:rPr>
+          <w:t>Integration</w:t>
+        </w:r>
+        <w:r>
+          <w:rPr>
+            <w:rStyle w:val="Hyperlink"/>
+            <w:rFonts w:ascii="Calibri" w:eastAsia="Times New Roman" w:hAnsi="Calibri" w:cs="Times New Roman"/>
+          </w:rPr>
+          <w:t>s</w:t>
+        </w:r>
+        <w:r>
+          <w:rPr>
+            <w:rStyle w:val="Hyperlink"/>
+            <w:rFonts w:ascii="Calibri" w:eastAsia="Times New Roman" w:hAnsi="Calibri" w:cs="Times New Roman"/>
+          </w:rPr>
+          <w:t xml:space="preserve"> Team</w:t>
         </w:r>
       </w:hyperlink>
     </w:p>
@@ -6203,7 +6693,49 @@
         <w:rPr>
           <w:rFonts w:ascii="Calibri" w:eastAsia="Times New Roman" w:hAnsi="Calibri" w:cs="Times New Roman"/>
         </w:rPr>
-        <w:t>In the Proxy Endpoints section, locate the &lt;HTTPProxyConnection&gt; and update the &lt;BasePath&gt; for calling your customer proxy (typically would be of the format /appname-datahub)</w:t>
+        <w:t>In the Proxy Endpoints section, locate the &lt;</w:t>
+      </w:r>
+      <w:proofErr w:type="spellStart"/>
+      <w:r>
+        <w:rPr>
+          <w:rFonts w:ascii="Calibri" w:eastAsia="Times New Roman" w:hAnsi="Calibri" w:cs="Times New Roman"/>
+        </w:rPr>
+        <w:t>HTTPProxyConnection</w:t>
+      </w:r>
+      <w:proofErr w:type="spellEnd"/>
+      <w:r>
+        <w:rPr>
+          <w:rFonts w:ascii="Calibri" w:eastAsia="Times New Roman" w:hAnsi="Calibri" w:cs="Times New Roman"/>
+        </w:rPr>
+        <w:t>&gt; and update the &lt;</w:t>
+      </w:r>
+      <w:proofErr w:type="spellStart"/>
+      <w:r>
+        <w:rPr>
+          <w:rFonts w:ascii="Calibri" w:eastAsia="Times New Roman" w:hAnsi="Calibri" w:cs="Times New Roman"/>
+        </w:rPr>
+        <w:t>BasePath</w:t>
+      </w:r>
+      <w:proofErr w:type="spellEnd"/>
+      <w:r>
+        <w:rPr>
+          <w:rFonts w:ascii="Calibri" w:eastAsia="Times New Roman" w:hAnsi="Calibri" w:cs="Times New Roman"/>
+        </w:rPr>
+        <w:t>&gt; for calling your customer proxy (typically would be of the format /</w:t>
+      </w:r>
+      <w:proofErr w:type="spellStart"/>
+      <w:r>
+        <w:rPr>
+          <w:rFonts w:ascii="Calibri" w:eastAsia="Times New Roman" w:hAnsi="Calibri" w:cs="Times New Roman"/>
+        </w:rPr>
+        <w:t>appname</w:t>
+      </w:r>
+      <w:proofErr w:type="spellEnd"/>
+      <w:r>
+        <w:rPr>
+          <w:rFonts w:ascii="Calibri" w:eastAsia="Times New Roman" w:hAnsi="Calibri" w:cs="Times New Roman"/>
+        </w:rPr>
+        <w:t>-datahub)</w:t>
       </w:r>
     </w:p>
     <w:p>
@@ -6222,7 +6754,21 @@
         <w:rPr>
           <w:rFonts w:ascii="Calibri" w:eastAsia="Times New Roman" w:hAnsi="Calibri" w:cs="Times New Roman"/>
         </w:rPr>
-        <w:t xml:space="preserve">This will be in the url to call your proxy, after </w:t>
+        <w:t xml:space="preserve">This will be in the </w:t>
+      </w:r>
+      <w:proofErr w:type="spellStart"/>
+      <w:r>
+        <w:rPr>
+          <w:rFonts w:ascii="Calibri" w:eastAsia="Times New Roman" w:hAnsi="Calibri" w:cs="Times New Roman"/>
+        </w:rPr>
+        <w:t>url</w:t>
+      </w:r>
+      <w:proofErr w:type="spellEnd"/>
+      <w:r>
+        <w:rPr>
+          <w:rFonts w:ascii="Calibri" w:eastAsia="Times New Roman" w:hAnsi="Calibri" w:cs="Times New Roman"/>
+        </w:rPr>
+        <w:t xml:space="preserve"> to call your proxy, after </w:t>
       </w:r>
       <w:hyperlink w:history="1">
         <w:r>
@@ -6237,18 +6783,46 @@
         <w:rPr>
           <w:rFonts w:ascii="Calibri" w:eastAsia="Times New Roman" w:hAnsi="Calibri" w:cs="Times New Roman"/>
         </w:rPr>
-        <w:t xml:space="preserve"> (e</w:t>
-      </w:r>
+        <w:t xml:space="preserve"> (</w:t>
+      </w:r>
+      <w:proofErr w:type="gramStart"/>
       <w:r>
         <w:rPr>
           <w:rFonts w:ascii="Calibri" w:eastAsia="Times New Roman" w:hAnsi="Calibri" w:cs="Times New Roman"/>
         </w:rPr>
-        <w:t>.g. /infoed-datahub</w:t>
+        <w:t>e</w:t>
       </w:r>
       <w:r>
         <w:rPr>
           <w:rFonts w:ascii="Calibri" w:eastAsia="Times New Roman" w:hAnsi="Calibri" w:cs="Times New Roman"/>
         </w:rPr>
+        <w:t>.g.</w:t>
+      </w:r>
+      <w:proofErr w:type="gramEnd"/>
+      <w:r>
+        <w:rPr>
+          <w:rFonts w:ascii="Calibri" w:eastAsia="Times New Roman" w:hAnsi="Calibri" w:cs="Times New Roman"/>
+        </w:rPr>
+        <w:t xml:space="preserve"> /</w:t>
+      </w:r>
+      <w:proofErr w:type="spellStart"/>
+      <w:r>
+        <w:rPr>
+          <w:rFonts w:ascii="Calibri" w:eastAsia="Times New Roman" w:hAnsi="Calibri" w:cs="Times New Roman"/>
+        </w:rPr>
+        <w:t>infoed</w:t>
+      </w:r>
+      <w:proofErr w:type="spellEnd"/>
+      <w:r>
+        <w:rPr>
+          <w:rFonts w:ascii="Calibri" w:eastAsia="Times New Roman" w:hAnsi="Calibri" w:cs="Times New Roman"/>
+        </w:rPr>
+        <w:t>-datahub</w:t>
+      </w:r>
+      <w:r>
+        <w:rPr>
+          <w:rFonts w:ascii="Calibri" w:eastAsia="Times New Roman" w:hAnsi="Calibri" w:cs="Times New Roman"/>
+        </w:rPr>
         <w:t>)</w:t>
       </w:r>
     </w:p>
@@ -6263,6 +6837,7 @@
         <w:rPr>
           <w:noProof/>
         </w:rPr>
+        <w:lastRenderedPageBreak/>
         <w:drawing>
           <wp:inline distT="0" distB="0" distL="0" distR="0" wp14:anchorId="30CC4AAF" wp14:editId="2859EC20">
             <wp:extent cx="5943600" cy="3072130"/>
@@ -6318,7 +6893,6 @@
         <w:rPr>
           <w:noProof/>
         </w:rPr>
-        <w:lastRenderedPageBreak/>
         <w:drawing>
           <wp:inline distT="0" distB="0" distL="0" distR="0" wp14:anchorId="1CC44538" wp14:editId="30A034A9">
             <wp:extent cx="4299947" cy="545763"/>
@@ -6628,8 +7202,17 @@
           <w:rFonts w:eastAsia="Times New Roman" w:cs="Arial"/>
           <w:color w:val="4E2A84"/>
         </w:rPr>
-        <w:t>Get My Example Query QueryKey</w:t>
-      </w:r>
+        <w:t xml:space="preserve">Get My Example Query </w:t>
+      </w:r>
+      <w:proofErr w:type="spellStart"/>
+      <w:r>
+        <w:rPr>
+          <w:rFonts w:eastAsia="Times New Roman" w:cs="Arial"/>
+          <w:color w:val="4E2A84"/>
+        </w:rPr>
+        <w:t>QueryKey</w:t>
+      </w:r>
+      <w:proofErr w:type="spellEnd"/>
       <w:r>
         <w:rPr>
           <w:rFonts w:eastAsia="Times New Roman" w:cs="Arial"/>
@@ -6660,8 +7243,17 @@
           <w:rFonts w:eastAsia="Times New Roman" w:cs="Arial"/>
           <w:i/>
         </w:rPr>
-        <w:t>my appname</w:t>
-      </w:r>
+        <w:t xml:space="preserve">my </w:t>
+      </w:r>
+      <w:proofErr w:type="spellStart"/>
+      <w:r>
+        <w:rPr>
+          <w:rFonts w:eastAsia="Times New Roman" w:cs="Arial"/>
+          <w:i/>
+        </w:rPr>
+        <w:t>appname</w:t>
+      </w:r>
+      <w:proofErr w:type="spellEnd"/>
       <w:r>
         <w:rPr>
           <w:rFonts w:eastAsia="Times New Roman" w:cs="Arial"/>
@@ -6774,7 +7366,35 @@
         <w:rPr>
           <w:rFonts w:eastAsia="Times New Roman" w:cs="Arial"/>
         </w:rPr>
-        <w:t xml:space="preserve"> the query key to the Authorization Key Value Map in Apigee (per environment) with the name specified in the ‘Get [QueryName] QueryKey’</w:t>
+        <w:t xml:space="preserve"> the query key to the Authorization Key Value Map in Apigee (per environment) with the name specified in the ‘Get [</w:t>
+      </w:r>
+      <w:proofErr w:type="spellStart"/>
+      <w:r>
+        <w:rPr>
+          <w:rFonts w:eastAsia="Times New Roman" w:cs="Arial"/>
+        </w:rPr>
+        <w:t>QueryName</w:t>
+      </w:r>
+      <w:proofErr w:type="spellEnd"/>
+      <w:r>
+        <w:rPr>
+          <w:rFonts w:eastAsia="Times New Roman" w:cs="Arial"/>
+        </w:rPr>
+        <w:t xml:space="preserve">] </w:t>
+      </w:r>
+      <w:proofErr w:type="spellStart"/>
+      <w:r>
+        <w:rPr>
+          <w:rFonts w:eastAsia="Times New Roman" w:cs="Arial"/>
+        </w:rPr>
+        <w:t>QueryKey</w:t>
+      </w:r>
+      <w:proofErr w:type="spellEnd"/>
+      <w:r>
+        <w:rPr>
+          <w:rFonts w:eastAsia="Times New Roman" w:cs="Arial"/>
+        </w:rPr>
+        <w:t>’</w:t>
       </w:r>
       <w:r>
         <w:rPr>
@@ -6795,7 +7415,21 @@
         <w:rPr>
           <w:rFonts w:ascii="Calibri" w:eastAsia="Times New Roman" w:hAnsi="Calibri" w:cs="Times New Roman"/>
         </w:rPr>
-        <w:t>(A) Get parameter specified in QueryKey policy</w:t>
+        <w:t xml:space="preserve">(A) Get parameter specified in </w:t>
+      </w:r>
+      <w:proofErr w:type="spellStart"/>
+      <w:r>
+        <w:rPr>
+          <w:rFonts w:ascii="Calibri" w:eastAsia="Times New Roman" w:hAnsi="Calibri" w:cs="Times New Roman"/>
+        </w:rPr>
+        <w:t>QueryKey</w:t>
+      </w:r>
+      <w:proofErr w:type="spellEnd"/>
+      <w:r>
+        <w:rPr>
+          <w:rFonts w:ascii="Calibri" w:eastAsia="Times New Roman" w:hAnsi="Calibri" w:cs="Times New Roman"/>
+        </w:rPr>
+        <w:t xml:space="preserve"> policy</w:t>
       </w:r>
     </w:p>
     <w:p>
@@ -7788,11 +8422,16 @@
         <w:spacing w:after="0" w:line="240" w:lineRule="auto"/>
       </w:pPr>
       <w:r>
-        <w:t xml:space="preserve">The DataHub Open API Spec lists specific error types/codes </w:t>
+        <w:t>The DataHub Open API Spec lists specific error types/</w:t>
+      </w:r>
+      <w:proofErr w:type="gramStart"/>
+      <w:r>
+        <w:t xml:space="preserve">codes </w:t>
       </w:r>
       <w:r>
         <w:t>.</w:t>
       </w:r>
+      <w:proofErr w:type="gramEnd"/>
     </w:p>
     <w:p/>
     <w:p>
@@ -8019,7 +8658,27 @@
           <w:sz w:val="15"/>
           <w:szCs w:val="15"/>
         </w:rPr>
-        <w:t>"ResourceNotFoundError"</w:t>
+        <w:t>"</w:t>
+      </w:r>
+      <w:proofErr w:type="spellStart"/>
+      <w:r>
+        <w:rPr>
+          <w:rFonts w:ascii="Menlo" w:eastAsia="Times New Roman" w:hAnsi="Menlo" w:cs="Menlo"/>
+          <w:color w:val="0451A5"/>
+          <w:sz w:val="15"/>
+          <w:szCs w:val="15"/>
+        </w:rPr>
+        <w:t>ResourceNotFoundError</w:t>
+      </w:r>
+      <w:proofErr w:type="spellEnd"/>
+      <w:r>
+        <w:rPr>
+          <w:rFonts w:ascii="Menlo" w:eastAsia="Times New Roman" w:hAnsi="Menlo" w:cs="Menlo"/>
+          <w:color w:val="0451A5"/>
+          <w:sz w:val="15"/>
+          <w:szCs w:val="15"/>
+        </w:rPr>
+        <w:t>"</w:t>
       </w:r>
       <w:r>
         <w:rPr>
@@ -8076,7 +8735,27 @@
           <w:sz w:val="15"/>
           <w:szCs w:val="15"/>
         </w:rPr>
-        <w:t>"CustomerConfigurationError"</w:t>
+        <w:t>"</w:t>
+      </w:r>
+      <w:proofErr w:type="spellStart"/>
+      <w:r>
+        <w:rPr>
+          <w:rFonts w:ascii="Menlo" w:eastAsia="Times New Roman" w:hAnsi="Menlo" w:cs="Menlo"/>
+          <w:color w:val="0451A5"/>
+          <w:sz w:val="15"/>
+          <w:szCs w:val="15"/>
+        </w:rPr>
+        <w:t>CustomerConfigurationError</w:t>
+      </w:r>
+      <w:proofErr w:type="spellEnd"/>
+      <w:r>
+        <w:rPr>
+          <w:rFonts w:ascii="Menlo" w:eastAsia="Times New Roman" w:hAnsi="Menlo" w:cs="Menlo"/>
+          <w:color w:val="0451A5"/>
+          <w:sz w:val="15"/>
+          <w:szCs w:val="15"/>
+        </w:rPr>
+        <w:t>"</w:t>
       </w:r>
     </w:p>
     <w:p>
@@ -8376,7 +9055,27 @@
           <w:sz w:val="18"/>
           <w:szCs w:val="18"/>
         </w:rPr>
-        <w:t>"ResponseTooLargeError"</w:t>
+        <w:t>"</w:t>
+      </w:r>
+      <w:proofErr w:type="spellStart"/>
+      <w:r>
+        <w:rPr>
+          <w:rFonts w:ascii="Menlo" w:eastAsia="Times New Roman" w:hAnsi="Menlo" w:cs="Menlo"/>
+          <w:color w:val="0451A5"/>
+          <w:sz w:val="18"/>
+          <w:szCs w:val="18"/>
+        </w:rPr>
+        <w:t>ResponseTooLargeError</w:t>
+      </w:r>
+      <w:proofErr w:type="spellEnd"/>
+      <w:r>
+        <w:rPr>
+          <w:rFonts w:ascii="Menlo" w:eastAsia="Times New Roman" w:hAnsi="Menlo" w:cs="Menlo"/>
+          <w:color w:val="0451A5"/>
+          <w:sz w:val="18"/>
+          <w:szCs w:val="18"/>
+        </w:rPr>
+        <w:t>"</w:t>
       </w:r>
       <w:r>
         <w:rPr>
@@ -8433,7 +9132,27 @@
           <w:sz w:val="18"/>
           <w:szCs w:val="18"/>
         </w:rPr>
-        <w:t>"CustomerConfigurationError"</w:t>
+        <w:t>"</w:t>
+      </w:r>
+      <w:proofErr w:type="spellStart"/>
+      <w:r>
+        <w:rPr>
+          <w:rFonts w:ascii="Menlo" w:eastAsia="Times New Roman" w:hAnsi="Menlo" w:cs="Menlo"/>
+          <w:color w:val="0451A5"/>
+          <w:sz w:val="18"/>
+          <w:szCs w:val="18"/>
+        </w:rPr>
+        <w:t>CustomerConfigurationError</w:t>
+      </w:r>
+      <w:proofErr w:type="spellEnd"/>
+      <w:r>
+        <w:rPr>
+          <w:rFonts w:ascii="Menlo" w:eastAsia="Times New Roman" w:hAnsi="Menlo" w:cs="Menlo"/>
+          <w:color w:val="0451A5"/>
+          <w:sz w:val="18"/>
+          <w:szCs w:val="18"/>
+        </w:rPr>
+        <w:t>"</w:t>
       </w:r>
     </w:p>
     <w:p>
@@ -8485,7 +9204,23 @@
     </w:p>
     <w:p>
       <w:r>
-        <w:t xml:space="preserve">Queries which exceed the limit may be configured to return instead a presigned url in the response body to retrieve the response which will expire in 30 seconds. </w:t>
+        <w:t xml:space="preserve">Queries which exceed the limit may be configured to return instead a </w:t>
+      </w:r>
+      <w:proofErr w:type="spellStart"/>
+      <w:r>
+        <w:t>presigned</w:t>
+      </w:r>
+      <w:proofErr w:type="spellEnd"/>
+      <w:r>
+        <w:t xml:space="preserve"> </w:t>
+      </w:r>
+      <w:proofErr w:type="spellStart"/>
+      <w:r>
+        <w:t>url</w:t>
+      </w:r>
+      <w:proofErr w:type="spellEnd"/>
+      <w:r>
+        <w:t xml:space="preserve"> in the response body to retrieve the response which will expire in 30 seconds. </w:t>
       </w:r>
     </w:p>
     <w:p>
@@ -8497,7 +9232,15 @@
       </w:r>
       <w:r>
         <w:lastRenderedPageBreak/>
-        <w:t xml:space="preserve">not be better suited to a series of smaller queries) and  performance/cost impacts must be considered. </w:t>
+        <w:t xml:space="preserve">not be better suited to a series of smaller queries) </w:t>
+      </w:r>
+      <w:proofErr w:type="gramStart"/>
+      <w:r>
+        <w:t>and  performance</w:t>
+      </w:r>
+      <w:proofErr w:type="gramEnd"/>
+      <w:r>
+        <w:t xml:space="preserve">/cost impacts must be considered. </w:t>
       </w:r>
     </w:p>
     <w:p>
@@ -8569,7 +9312,27 @@
           <w:sz w:val="18"/>
           <w:szCs w:val="18"/>
         </w:rPr>
-        <w:t>"url"</w:t>
+        <w:t>"</w:t>
+      </w:r>
+      <w:proofErr w:type="spellStart"/>
+      <w:r>
+        <w:rPr>
+          <w:rFonts w:ascii="Menlo" w:eastAsia="Times New Roman" w:hAnsi="Menlo" w:cs="Menlo"/>
+          <w:color w:val="A31515"/>
+          <w:sz w:val="18"/>
+          <w:szCs w:val="18"/>
+        </w:rPr>
+        <w:t>url</w:t>
+      </w:r>
+      <w:proofErr w:type="spellEnd"/>
+      <w:r>
+        <w:rPr>
+          <w:rFonts w:ascii="Menlo" w:eastAsia="Times New Roman" w:hAnsi="Menlo" w:cs="Menlo"/>
+          <w:color w:val="A31515"/>
+          <w:sz w:val="18"/>
+          <w:szCs w:val="18"/>
+        </w:rPr>
+        <w:t>"</w:t>
       </w:r>
       <w:r>
         <w:rPr>
@@ -14185,6 +14948,7 @@
     <w:lsdException w:name="HTML Sample" w:semiHidden="1" w:unhideWhenUsed="1"/>
     <w:lsdException w:name="HTML Typewriter" w:semiHidden="1" w:unhideWhenUsed="1"/>
     <w:lsdException w:name="HTML Variable" w:semiHidden="1" w:unhideWhenUsed="1"/>
+    <w:lsdException w:name="Normal Table" w:semiHidden="1" w:unhideWhenUsed="1"/>
     <w:lsdException w:name="annotation subject" w:semiHidden="1" w:unhideWhenUsed="1"/>
     <w:lsdException w:name="No List" w:semiHidden="1" w:unhideWhenUsed="1"/>
     <w:lsdException w:name="Outline List 1" w:semiHidden="1" w:unhideWhenUsed="1"/>
@@ -14227,8 +14991,11 @@
     <w:lsdException w:name="Table Contemporary" w:semiHidden="1" w:unhideWhenUsed="1"/>
     <w:lsdException w:name="Table Elegant" w:semiHidden="1" w:unhideWhenUsed="1"/>
     <w:lsdException w:name="Table Professional" w:semiHidden="1" w:unhideWhenUsed="1"/>
+    <w:lsdException w:name="Table Subtle 1" w:semiHidden="1" w:unhideWhenUsed="1"/>
     <w:lsdException w:name="Table Subtle 2" w:semiHidden="1" w:unhideWhenUsed="1"/>
     <w:lsdException w:name="Table Web 1" w:semiHidden="1" w:unhideWhenUsed="1"/>
+    <w:lsdException w:name="Table Web 2" w:semiHidden="1" w:unhideWhenUsed="1"/>
+    <w:lsdException w:name="Table Web 3" w:semiHidden="1" w:unhideWhenUsed="1"/>
     <w:lsdException w:name="Balloon Text" w:semiHidden="1" w:unhideWhenUsed="1"/>
     <w:lsdException w:name="Table Grid" w:uiPriority="39"/>
     <w:lsdException w:name="Table Theme" w:semiHidden="1" w:unhideWhenUsed="1"/>
@@ -19084,6 +19851,12 @@
 </file>
 
 <file path=customXml/item1.xml><?xml version="1.0" encoding="utf-8"?>
+<p:properties xmlns:p="http://schemas.microsoft.com/office/2006/metadata/properties" xmlns:xsi="http://www.w3.org/2001/XMLSchema-instance" xmlns:pc="http://schemas.microsoft.com/office/infopath/2007/PartnerControls">
+  <documentManagement/>
+</p:properties>
+</file>
+
+<file path=customXml/item2.xml><?xml version="1.0" encoding="utf-8"?>
 <ct:contentTypeSchema xmlns:ct="http://schemas.microsoft.com/office/2006/metadata/contentType" xmlns:ma="http://schemas.microsoft.com/office/2006/metadata/properties/metaAttributes" ct:_="" ma:_="" ma:contentTypeName="Document" ma:contentTypeID="0x01010088208F42D71C7E4A939E4B60B16F49E9" ma:contentTypeVersion="0" ma:contentTypeDescription="Create a new document." ma:contentTypeScope="" ma:versionID="91e1cefe7fbdd3aa9083ac80f3700ef1">
   <xsd:schema xmlns:xsd="http://www.w3.org/2001/XMLSchema" xmlns:xs="http://www.w3.org/2001/XMLSchema" xmlns:p="http://schemas.microsoft.com/office/2006/metadata/properties" targetNamespace="http://schemas.microsoft.com/office/2006/metadata/properties" ma:root="true" ma:fieldsID="1b05d82d297216baf5b26c55225140df">
     <xsd:element name="properties">
@@ -19197,13 +19970,11 @@
 </ct:contentTypeSchema>
 </file>
 
-<file path=customXml/item2.xml><?xml version="1.0" encoding="utf-8"?>
-<p:properties xmlns:p="http://schemas.microsoft.com/office/2006/metadata/properties" xmlns:xsi="http://www.w3.org/2001/XMLSchema-instance" xmlns:pc="http://schemas.microsoft.com/office/infopath/2007/PartnerControls">
-  <documentManagement/>
-</p:properties>
+<file path=customXml/item3.xml><?xml version="1.0" encoding="utf-8"?>
+<b:Sources xmlns:b="http://schemas.openxmlformats.org/officeDocument/2006/bibliography" xmlns="http://schemas.openxmlformats.org/officeDocument/2006/bibliography" SelectedStyle="\APASixthEditionOfficeOnline.xsl" StyleName="APA" Version="6"/>
 </file>
 
-<file path=customXml/item3.xml><?xml version="1.0" encoding="utf-8"?>
+<file path=customXml/item4.xml><?xml version="1.0" encoding="utf-8"?>
 <?mso-contentType ?>
 <FormTemplates xmlns="http://schemas.microsoft.com/sharepoint/v3/contenttype/forms">
   <Display>DocumentLibraryForm</Display>
@@ -19212,11 +19983,16 @@
 </FormTemplates>
 </file>
 
-<file path=customXml/item4.xml><?xml version="1.0" encoding="utf-8"?>
-<b:Sources xmlns:b="http://schemas.openxmlformats.org/officeDocument/2006/bibliography" xmlns="http://schemas.openxmlformats.org/officeDocument/2006/bibliography" SelectedStyle="\APASixthEditionOfficeOnline.xsl" StyleName="APA" Version="6"/>
+<file path=customXml/itemProps1.xml><?xml version="1.0" encoding="utf-8"?>
+<ds:datastoreItem xmlns:ds="http://schemas.openxmlformats.org/officeDocument/2006/customXml" ds:itemID="{9B060BE7-F958-4649-ABCD-577326C4ED73}">
+  <ds:schemaRefs>
+    <ds:schemaRef ds:uri="http://schemas.microsoft.com/office/2006/metadata/properties"/>
+    <ds:schemaRef ds:uri="http://schemas.microsoft.com/office/infopath/2007/PartnerControls"/>
+  </ds:schemaRefs>
+</ds:datastoreItem>
 </file>
 
-<file path=customXml/itemProps1.xml><?xml version="1.0" encoding="utf-8"?>
+<file path=customXml/itemProps2.xml><?xml version="1.0" encoding="utf-8"?>
 <ds:datastoreItem xmlns:ds="http://schemas.openxmlformats.org/officeDocument/2006/customXml" ds:itemID="{D89039CC-375E-476F-BCD9-D56CA23D3B6A}">
   <ds:schemaRefs>
     <ds:schemaRef ds:uri="http://schemas.microsoft.com/office/2006/metadata/contentType"/>
@@ -19232,27 +20008,18 @@
 </ds:datastoreItem>
 </file>
 
-<file path=customXml/itemProps2.xml><?xml version="1.0" encoding="utf-8"?>
-<ds:datastoreItem xmlns:ds="http://schemas.openxmlformats.org/officeDocument/2006/customXml" ds:itemID="{9B060BE7-F958-4649-ABCD-577326C4ED73}">
+<file path=customXml/itemProps3.xml><?xml version="1.0" encoding="utf-8"?>
+<ds:datastoreItem xmlns:ds="http://schemas.openxmlformats.org/officeDocument/2006/customXml" ds:itemID="{FCB3FCCC-C502-42CD-9106-1EFE0FB95890}">
   <ds:schemaRefs>
-    <ds:schemaRef ds:uri="http://schemas.microsoft.com/office/2006/metadata/properties"/>
-    <ds:schemaRef ds:uri="http://schemas.microsoft.com/office/infopath/2007/PartnerControls"/>
+    <ds:schemaRef ds:uri="http://schemas.openxmlformats.org/officeDocument/2006/bibliography"/>
   </ds:schemaRefs>
 </ds:datastoreItem>
 </file>
 
-<file path=customXml/itemProps3.xml><?xml version="1.0" encoding="utf-8"?>
+<file path=customXml/itemProps4.xml><?xml version="1.0" encoding="utf-8"?>
 <ds:datastoreItem xmlns:ds="http://schemas.openxmlformats.org/officeDocument/2006/customXml" ds:itemID="{079D853B-2BD0-436E-972A-C7E9DDD1092B}">
   <ds:schemaRefs>
     <ds:schemaRef ds:uri="http://schemas.microsoft.com/sharepoint/v3/contenttype/forms"/>
   </ds:schemaRefs>
 </ds:datastoreItem>
-</file>
-
-<file path=customXml/itemProps4.xml><?xml version="1.0" encoding="utf-8"?>
-<ds:datastoreItem xmlns:ds="http://schemas.openxmlformats.org/officeDocument/2006/customXml" ds:itemID="{FCB3FCCC-C502-42CD-9106-1EFE0FB95890}">
-  <ds:schemaRefs>
-    <ds:schemaRef ds:uri="http://schemas.openxmlformats.org/officeDocument/2006/bibliography"/>
-  </ds:schemaRefs>
-</ds:datastoreItem>
 </file>
</xml_diff>